<commit_message>
adds content to contact page, utilizes valuation-style for all pages, fixes home page
</commit_message>
<xml_diff>
--- a/Content/Content - About Schneider Economics.docx
+++ b/Content/Content - About Schneider Economics.docx
@@ -3,6 +3,14 @@
 <w:document xmlns:wpc="http://schemas.microsoft.com/office/word/2010/wordprocessingCanvas" xmlns:cx="http://schemas.microsoft.com/office/drawing/2014/chartex" xmlns:cx1="http://schemas.microsoft.com/office/drawing/2015/9/8/chartex" xmlns:cx2="http://schemas.microsoft.com/office/drawing/2015/10/21/chartex" xmlns:cx3="http://schemas.microsoft.com/office/drawing/2016/5/9/chartex" xmlns:cx4="http://schemas.microsoft.com/office/drawing/2016/5/10/chartex" xmlns:cx5="http://schemas.microsoft.com/office/drawing/2016/5/11/chartex" xmlns:cx6="http://schemas.microsoft.com/office/drawing/2016/5/12/chartex" xmlns:cx7="http://schemas.microsoft.com/office/drawing/2016/5/13/chartex" xmlns:cx8="http://schemas.microsoft.com/office/drawing/2016/5/14/chartex" xmlns:mc="http://schemas.openxmlformats.org/markup-compatibility/2006" xmlns:aink="http://schemas.microsoft.com/office/drawing/2016/ink" xmlns:am3d="http://schemas.microsoft.com/office/drawing/2017/model3d" xmlns:o="urn:schemas-microsoft-com:office:office" xmlns:r="http://schemas.openxmlformats.org/officeDocument/2006/relationships" xmlns:m="http://schemas.openxmlformats.org/officeDocument/2006/math" xmlns:v="urn:schemas-microsoft-com:vml" xmlns:wp14="http://schemas.microsoft.com/office/word/2010/wordprocessingDrawing" xmlns:wp="http://schemas.openxmlformats.org/drawingml/2006/wordprocessingDrawing" xmlns:w10="urn:schemas-microsoft-com:office:word" xmlns:w="http://schemas.openxmlformats.org/wordprocessingml/2006/main" xmlns:w14="http://schemas.microsoft.com/office/word/2010/wordml" xmlns:w15="http://schemas.microsoft.com/office/word/2012/wordml" xmlns:w16cid="http://schemas.microsoft.com/office/word/2016/wordml/cid" xmlns:w16se="http://schemas.microsoft.com/office/word/2015/wordml/symex" xmlns:wpg="http://schemas.microsoft.com/office/word/2010/wordprocessingGroup" xmlns:wpi="http://schemas.microsoft.com/office/word/2010/wordprocessingInk" xmlns:wne="http://schemas.microsoft.com/office/word/2006/wordml" xmlns:wps="http://schemas.microsoft.com/office/word/2010/wordprocessingShape" mc:Ignorable="w14 w15 w16se w16cid wp14">
   <w:body>
     <w:p>
+      <w:bookmarkStart w:id="0" w:name="_GoBack"/>
+      <w:r>
+        <w:t>Schneider Economics – About Schneider Economics</w:t>
+      </w:r>
+    </w:p>
+    <w:bookmarkEnd w:id="0"/>
+    <w:p/>
+    <w:p>
       <w:r>
         <w:t xml:space="preserve">Schneider Economics is a bespoke economic consulting firm that uses the intersection of tried-and-true analytics with up-and-coming data science techniques. </w:t>
       </w:r>
@@ -56,8 +64,6 @@
       <w:r>
         <w:t>**Fix formatting on the page</w:t>
       </w:r>
-      <w:bookmarkStart w:id="0" w:name="_GoBack"/>
-      <w:bookmarkEnd w:id="0"/>
     </w:p>
     <w:p/>
     <w:sectPr>

</xml_diff>

<commit_message>
adds names and dates to publications
</commit_message>
<xml_diff>
--- a/Content/Content - About Schneider Economics.docx
+++ b/Content/Content - About Schneider Economics.docx
@@ -3,56 +3,167 @@
 <w:document xmlns:wpc="http://schemas.microsoft.com/office/word/2010/wordprocessingCanvas" xmlns:cx="http://schemas.microsoft.com/office/drawing/2014/chartex" xmlns:cx1="http://schemas.microsoft.com/office/drawing/2015/9/8/chartex" xmlns:cx2="http://schemas.microsoft.com/office/drawing/2015/10/21/chartex" xmlns:cx3="http://schemas.microsoft.com/office/drawing/2016/5/9/chartex" xmlns:cx4="http://schemas.microsoft.com/office/drawing/2016/5/10/chartex" xmlns:cx5="http://schemas.microsoft.com/office/drawing/2016/5/11/chartex" xmlns:cx6="http://schemas.microsoft.com/office/drawing/2016/5/12/chartex" xmlns:cx7="http://schemas.microsoft.com/office/drawing/2016/5/13/chartex" xmlns:cx8="http://schemas.microsoft.com/office/drawing/2016/5/14/chartex" xmlns:mc="http://schemas.openxmlformats.org/markup-compatibility/2006" xmlns:aink="http://schemas.microsoft.com/office/drawing/2016/ink" xmlns:am3d="http://schemas.microsoft.com/office/drawing/2017/model3d" xmlns:o="urn:schemas-microsoft-com:office:office" xmlns:r="http://schemas.openxmlformats.org/officeDocument/2006/relationships" xmlns:m="http://schemas.openxmlformats.org/officeDocument/2006/math" xmlns:v="urn:schemas-microsoft-com:vml" xmlns:wp14="http://schemas.microsoft.com/office/word/2010/wordprocessingDrawing" xmlns:wp="http://schemas.openxmlformats.org/drawingml/2006/wordprocessingDrawing" xmlns:w10="urn:schemas-microsoft-com:office:word" xmlns:w="http://schemas.openxmlformats.org/wordprocessingml/2006/main" xmlns:w14="http://schemas.microsoft.com/office/word/2010/wordml" xmlns:w15="http://schemas.microsoft.com/office/word/2012/wordml" xmlns:w16cid="http://schemas.microsoft.com/office/word/2016/wordml/cid" xmlns:w16se="http://schemas.microsoft.com/office/word/2015/wordml/symex" xmlns:wpg="http://schemas.microsoft.com/office/word/2010/wordprocessingGroup" xmlns:wpi="http://schemas.microsoft.com/office/word/2010/wordprocessingInk" xmlns:wne="http://schemas.microsoft.com/office/word/2006/wordml" xmlns:wps="http://schemas.microsoft.com/office/word/2010/wordprocessingShape" mc:Ignorable="w14 w15 w16se w16cid wp14">
   <w:body>
     <w:p>
+      <w:r>
+        <w:t>Schneider Economics – About Schneider Economics</w:t>
+      </w:r>
+    </w:p>
+    <w:p/>
+    <w:p>
+      <w:r>
+        <w:t xml:space="preserve">Schneider Economics is a bespoke economic consulting firm that uses the intersection of tried-and-true analytics with up-and-coming data science techniques. Located in Cambridge, Massachusetts, Schneider Economics specializes in data analysis to support consultancies, litigation, financial firms and private investors. </w:t>
+      </w:r>
+    </w:p>
+    <w:p/>
+    <w:p>
+      <w:r>
+        <w:t xml:space="preserve">Led by Jake Schneider, Schneider Economics’ expertise spans econometrics, development economics, financial analysis and public policy. Jake Schneider is a </w:t>
+      </w:r>
+      <w:proofErr w:type="gramStart"/>
+      <w:r>
+        <w:t>Master in Public Administration</w:t>
+      </w:r>
+      <w:proofErr w:type="gramEnd"/>
+      <w:r>
+        <w:t xml:space="preserve"> in International Development (MPA/ID) candidate at Harvard University and has previously worked at the World Bank, the U.S. Treasury Department, The Brookings Institution and as an analyst reporting directly to Alan Greenspan at Greenspan Associates, LLC. </w:t>
+      </w:r>
+    </w:p>
+    <w:p/>
+    <w:p>
+      <w:r>
+        <w:t>OUR MISSION</w:t>
+      </w:r>
+    </w:p>
+    <w:p/>
+    <w:p>
+      <w:r>
+        <w:rPr>
+          <w:rFonts w:ascii="AppleSystemUIFont" w:hAnsi="AppleSystemUIFont" w:cs="AppleSystemUIFont"/>
+        </w:rPr>
+        <w:t>Our team</w:t>
+      </w:r>
+      <w:r>
+        <w:rPr>
+          <w:rFonts w:ascii="AppleSystemUIFont" w:hAnsi="AppleSystemUIFont" w:cs="AppleSystemUIFont"/>
+        </w:rPr>
+        <w:t xml:space="preserve"> use</w:t>
+      </w:r>
+      <w:r>
+        <w:rPr>
+          <w:rFonts w:ascii="AppleSystemUIFont" w:hAnsi="AppleSystemUIFont" w:cs="AppleSystemUIFont"/>
+        </w:rPr>
+        <w:t>s</w:t>
+      </w:r>
+      <w:r>
+        <w:rPr>
+          <w:rFonts w:ascii="AppleSystemUIFont" w:hAnsi="AppleSystemUIFont" w:cs="AppleSystemUIFont"/>
+        </w:rPr>
+        <w:t xml:space="preserve"> statistical, econometric and </w:t>
+      </w:r>
+      <w:r>
+        <w:rPr>
+          <w:rFonts w:ascii="AppleSystemUIFont" w:hAnsi="AppleSystemUIFont" w:cs="AppleSystemUIFont"/>
+        </w:rPr>
+        <w:t>m</w:t>
+      </w:r>
+      <w:r>
+        <w:rPr>
+          <w:rFonts w:ascii="AppleSystemUIFont" w:hAnsi="AppleSystemUIFont" w:cs="AppleSystemUIFont"/>
+        </w:rPr>
+        <w:t xml:space="preserve">achine </w:t>
+      </w:r>
+      <w:r>
+        <w:rPr>
+          <w:rFonts w:ascii="AppleSystemUIFont" w:hAnsi="AppleSystemUIFont" w:cs="AppleSystemUIFont"/>
+        </w:rPr>
+        <w:t>l</w:t>
+      </w:r>
+      <w:r>
+        <w:rPr>
+          <w:rFonts w:ascii="AppleSystemUIFont" w:hAnsi="AppleSystemUIFont" w:cs="AppleSystemUIFont"/>
+        </w:rPr>
+        <w:t xml:space="preserve">earning techniques to provide </w:t>
+      </w:r>
+      <w:r>
+        <w:rPr>
+          <w:rFonts w:ascii="AppleSystemUIFont" w:hAnsi="AppleSystemUIFont" w:cs="AppleSystemUIFont"/>
+        </w:rPr>
+        <w:t>novel</w:t>
+      </w:r>
+      <w:r>
+        <w:rPr>
+          <w:rFonts w:ascii="AppleSystemUIFont" w:hAnsi="AppleSystemUIFont" w:cs="AppleSystemUIFont"/>
+        </w:rPr>
+        <w:t xml:space="preserve"> insights</w:t>
+      </w:r>
+      <w:r>
+        <w:rPr>
+          <w:rFonts w:ascii="AppleSystemUIFont" w:hAnsi="AppleSystemUIFont" w:cs="AppleSystemUIFont"/>
+        </w:rPr>
+        <w:t xml:space="preserve"> </w:t>
+      </w:r>
+      <w:r>
+        <w:rPr>
+          <w:rFonts w:ascii="AppleSystemUIFont" w:hAnsi="AppleSystemUIFont" w:cs="AppleSystemUIFont"/>
+        </w:rPr>
+        <w:t>from your</w:t>
+      </w:r>
+      <w:r>
+        <w:rPr>
+          <w:rFonts w:ascii="AppleSystemUIFont" w:hAnsi="AppleSystemUIFont" w:cs="AppleSystemUIFont"/>
+        </w:rPr>
+        <w:t xml:space="preserve"> existing data </w:t>
+      </w:r>
+      <w:r>
+        <w:rPr>
+          <w:rFonts w:ascii="AppleSystemUIFont" w:hAnsi="AppleSystemUIFont" w:cs="AppleSystemUIFont"/>
+        </w:rPr>
+        <w:t xml:space="preserve">in order to </w:t>
+      </w:r>
+      <w:r>
+        <w:rPr>
+          <w:rFonts w:ascii="AppleSystemUIFont" w:hAnsi="AppleSystemUIFont" w:cs="AppleSystemUIFont"/>
+        </w:rPr>
+        <w:t>transform your business.</w:t>
+      </w:r>
+    </w:p>
+    <w:p/>
+    <w:p>
+      <w:r>
+        <w:t>OUR VALUES</w:t>
+      </w:r>
+    </w:p>
+    <w:p/>
+    <w:p>
+      <w:r>
+        <w:t>Integrity. Honesty. Accuracy.</w:t>
+      </w:r>
+    </w:p>
+    <w:p/>
+    <w:p>
+      <w:r>
+        <w:t>We use best practices with regards to data analysis, data storage and technical know-how to provide the greatest value-add to the client.</w:t>
+      </w:r>
+    </w:p>
+    <w:p/>
+    <w:p>
+      <w:r>
+        <w:t>OUR</w:t>
+      </w:r>
+      <w:r>
+        <w:t xml:space="preserve"> VISION</w:t>
+      </w:r>
+    </w:p>
+    <w:p/>
+    <w:p>
       <w:bookmarkStart w:id="0" w:name="_GoBack"/>
       <w:r>
-        <w:t>Schneider Economics – About Schneider Economics</w:t>
+        <w:t xml:space="preserve">Schneider Economics </w:t>
+      </w:r>
+      <w:r>
+        <w:t>wants to use better data analysis to transform business processes for a better and more equitable world.</w:t>
       </w:r>
     </w:p>
     <w:bookmarkEnd w:id="0"/>
-    <w:p/>
-    <w:p>
-      <w:r>
-        <w:t xml:space="preserve">Schneider Economics is a bespoke economic consulting firm that uses the intersection of tried-and-true analytics with up-and-coming data science techniques. </w:t>
-      </w:r>
-      <w:r>
-        <w:t xml:space="preserve">Located in Cambridge, Massachusetts, Schneider Economics specializes in data analysis to support consultancies, litigation, financial firms and private investors. </w:t>
-      </w:r>
-    </w:p>
-    <w:p/>
-    <w:p>
-      <w:r>
-        <w:t xml:space="preserve">Led by Jake Schneider, Schneider Economics’ expertise spans econometrics, development economics, financial analysis and public policy. Jake Schneider is a </w:t>
-      </w:r>
-      <w:proofErr w:type="gramStart"/>
-      <w:r>
-        <w:t>Master in Public Administration</w:t>
-      </w:r>
-      <w:proofErr w:type="gramEnd"/>
-      <w:r>
-        <w:t xml:space="preserve"> in International Development (MPA/ID) candidate at Harvard University and has previously worked at the World Bank, the U.S. Treasury Department, The Brookings Institution and as an analyst reporting directly to Alan Greenspan at Greenspan Associates, LLC. </w:t>
-      </w:r>
-    </w:p>
-    <w:p/>
-    <w:p>
-      <w:r>
-        <w:t>OUR MISSION</w:t>
-      </w:r>
-    </w:p>
-    <w:p/>
-    <w:p>
-      <w:r>
-        <w:t>OUR VALUES</w:t>
-      </w:r>
-    </w:p>
-    <w:p/>
-    <w:p>
-      <w:r>
-        <w:t>OUR</w:t>
-      </w:r>
-      <w:r>
-        <w:t xml:space="preserve"> VISION</w:t>
-      </w:r>
-    </w:p>
     <w:p/>
     <w:p>
       <w:r>
@@ -195,6 +306,7 @@
     <w:lsdException w:name="HTML Sample" w:semiHidden="1" w:unhideWhenUsed="1"/>
     <w:lsdException w:name="HTML Typewriter" w:semiHidden="1" w:unhideWhenUsed="1"/>
     <w:lsdException w:name="HTML Variable" w:semiHidden="1" w:unhideWhenUsed="1"/>
+    <w:lsdException w:name="Normal Table" w:semiHidden="1" w:unhideWhenUsed="1"/>
     <w:lsdException w:name="annotation subject" w:semiHidden="1" w:unhideWhenUsed="1"/>
     <w:lsdException w:name="No List" w:semiHidden="1" w:unhideWhenUsed="1"/>
     <w:lsdException w:name="Outline List 1" w:semiHidden="1" w:unhideWhenUsed="1"/>
@@ -240,9 +352,11 @@
     <w:lsdException w:name="Table Subtle 1" w:semiHidden="1" w:unhideWhenUsed="1"/>
     <w:lsdException w:name="Table Subtle 2" w:semiHidden="1" w:unhideWhenUsed="1"/>
     <w:lsdException w:name="Table Web 1" w:semiHidden="1" w:unhideWhenUsed="1"/>
+    <w:lsdException w:name="Table Web 2" w:semiHidden="1" w:unhideWhenUsed="1"/>
     <w:lsdException w:name="Table Web 3" w:semiHidden="1" w:unhideWhenUsed="1"/>
     <w:lsdException w:name="Balloon Text" w:semiHidden="1" w:unhideWhenUsed="1"/>
     <w:lsdException w:name="Table Grid" w:uiPriority="39"/>
+    <w:lsdException w:name="Table Theme" w:semiHidden="1" w:unhideWhenUsed="1"/>
     <w:lsdException w:name="Placeholder Text" w:semiHidden="1"/>
     <w:lsdException w:name="No Spacing" w:uiPriority="1" w:qFormat="1"/>
     <w:lsdException w:name="Light Shading" w:uiPriority="60"/>

</xml_diff>